<commit_message>
Moved project files to root
</commit_message>
<xml_diff>
--- a/React Hooks Assignment.docx
+++ b/React Hooks Assignment.docx
@@ -54,9 +54,11 @@
           <w:numId w:val="1"/>
         </w:numPr>
       </w:pPr>
+      <w:proofErr w:type="spellStart"/>
       <w:r>
         <w:t>useState</w:t>
       </w:r>
+      <w:proofErr w:type="spellEnd"/>
     </w:p>
     <w:p>
       <w:pPr>
@@ -65,9 +67,11 @@
           <w:numId w:val="1"/>
         </w:numPr>
       </w:pPr>
+      <w:proofErr w:type="spellStart"/>
       <w:r>
         <w:t>useEffect</w:t>
       </w:r>
+      <w:proofErr w:type="spellEnd"/>
     </w:p>
     <w:p>
       <w:pPr>
@@ -76,9 +80,11 @@
           <w:numId w:val="1"/>
         </w:numPr>
       </w:pPr>
+      <w:proofErr w:type="spellStart"/>
       <w:r>
         <w:t>useContext</w:t>
       </w:r>
+      <w:proofErr w:type="spellEnd"/>
     </w:p>
     <w:p>
       <w:pPr>
@@ -87,9 +93,11 @@
           <w:numId w:val="1"/>
         </w:numPr>
       </w:pPr>
+      <w:proofErr w:type="spellStart"/>
       <w:r>
         <w:t>useReducer</w:t>
       </w:r>
+      <w:proofErr w:type="spellEnd"/>
     </w:p>
     <w:p>
       <w:pPr>
@@ -98,9 +106,11 @@
           <w:numId w:val="1"/>
         </w:numPr>
       </w:pPr>
+      <w:proofErr w:type="spellStart"/>
       <w:r>
         <w:t>useRef</w:t>
       </w:r>
+      <w:proofErr w:type="spellEnd"/>
     </w:p>
     <w:p>
       <w:pPr>
@@ -109,9 +119,11 @@
           <w:numId w:val="1"/>
         </w:numPr>
       </w:pPr>
+      <w:proofErr w:type="spellStart"/>
       <w:r>
         <w:t>useMemo</w:t>
       </w:r>
+      <w:proofErr w:type="spellEnd"/>
     </w:p>
     <w:p>
       <w:pPr>
@@ -120,9 +132,11 @@
           <w:numId w:val="1"/>
         </w:numPr>
       </w:pPr>
+      <w:proofErr w:type="spellStart"/>
       <w:r>
         <w:t>useCallback</w:t>
       </w:r>
+      <w:proofErr w:type="spellEnd"/>
     </w:p>
     <w:p>
       <w:r>
@@ -262,8 +276,13 @@
         </w:numPr>
       </w:pPr>
       <w:r>
-        <w:t>Dark mode toggle using useContext</w:t>
-      </w:r>
+        <w:t xml:space="preserve">Dark mode toggle using </w:t>
+      </w:r>
+      <w:proofErr w:type="spellStart"/>
+      <w:r>
+        <w:t>useContext</w:t>
+      </w:r>
+      <w:proofErr w:type="spellEnd"/>
     </w:p>
     <w:p>
       <w:pPr>
@@ -273,8 +292,13 @@
         </w:numPr>
       </w:pPr>
       <w:r>
-        <w:t>Autosave feature using useEffect</w:t>
-      </w:r>
+        <w:t xml:space="preserve">Autosave feature using </w:t>
+      </w:r>
+      <w:proofErr w:type="spellStart"/>
+      <w:r>
+        <w:t>useEffect</w:t>
+      </w:r>
+      <w:proofErr w:type="spellEnd"/>
     </w:p>
     <w:p>
       <w:pPr>
@@ -284,8 +308,21 @@
         </w:numPr>
       </w:pPr>
       <w:r>
-        <w:t>Optimized rendering using useMemo and useCallback</w:t>
-      </w:r>
+        <w:t xml:space="preserve">Optimized rendering using </w:t>
+      </w:r>
+      <w:proofErr w:type="spellStart"/>
+      <w:r>
+        <w:t>useMemo</w:t>
+      </w:r>
+      <w:proofErr w:type="spellEnd"/>
+      <w:r>
+        <w:t xml:space="preserve"> and </w:t>
+      </w:r>
+      <w:proofErr w:type="spellStart"/>
+      <w:r>
+        <w:t>useCallback</w:t>
+      </w:r>
+      <w:proofErr w:type="spellEnd"/>
     </w:p>
     <w:p>
       <w:pPr>
@@ -295,8 +332,13 @@
         </w:numPr>
       </w:pPr>
       <w:r>
-        <w:t>State management using useReducer</w:t>
-      </w:r>
+        <w:t xml:space="preserve">State management using </w:t>
+      </w:r>
+      <w:proofErr w:type="spellStart"/>
+      <w:r>
+        <w:t>useReducer</w:t>
+      </w:r>
+      <w:proofErr w:type="spellEnd"/>
     </w:p>
     <w:p>
       <w:r>
@@ -333,7 +375,23 @@
           <w:b/>
           <w:bCs/>
         </w:rPr>
-        <w:t>1. useState: Managing Task State</w:t>
+        <w:t xml:space="preserve">1. </w:t>
+      </w:r>
+      <w:proofErr w:type="spellStart"/>
+      <w:r>
+        <w:rPr>
+          <w:b/>
+          <w:bCs/>
+        </w:rPr>
+        <w:t>useState</w:t>
+      </w:r>
+      <w:proofErr w:type="spellEnd"/>
+      <w:r>
+        <w:rPr>
+          <w:b/>
+          <w:bCs/>
+        </w:rPr>
+        <w:t>: Managing Task State</w:t>
       </w:r>
     </w:p>
     <w:p>
@@ -390,7 +448,15 @@
         </w:numPr>
       </w:pPr>
       <w:r>
-        <w:t>Use useState to manage the list of tasks.</w:t>
+        <w:t xml:space="preserve">Use </w:t>
+      </w:r>
+      <w:proofErr w:type="spellStart"/>
+      <w:r>
+        <w:t>useState</w:t>
+      </w:r>
+      <w:proofErr w:type="spellEnd"/>
+      <w:r>
+        <w:t xml:space="preserve"> to manage the list of tasks.</w:t>
       </w:r>
     </w:p>
     <w:p>
@@ -451,6 +517,9 @@
         <w:ind w:left="720"/>
       </w:pPr>
       <w:r>
+        <w:rPr>
+          <w:noProof/>
+        </w:rPr>
         <w:drawing>
           <wp:inline distT="0" distB="0" distL="0" distR="0" wp14:anchorId="7A56EAEF" wp14:editId="78FF770E">
             <wp:extent cx="3761509" cy="2234803"/>
@@ -512,7 +581,23 @@
           <w:b/>
           <w:bCs/>
         </w:rPr>
-        <w:t>2. useEffect: Side Effects and Data Persistence</w:t>
+        <w:t xml:space="preserve">2. </w:t>
+      </w:r>
+      <w:proofErr w:type="spellStart"/>
+      <w:r>
+        <w:rPr>
+          <w:b/>
+          <w:bCs/>
+        </w:rPr>
+        <w:t>useEffect</w:t>
+      </w:r>
+      <w:proofErr w:type="spellEnd"/>
+      <w:r>
+        <w:rPr>
+          <w:b/>
+          <w:bCs/>
+        </w:rPr>
+        <w:t>: Side Effects and Data Persistence</w:t>
       </w:r>
     </w:p>
     <w:p>
@@ -548,7 +633,15 @@
         <w:t>autosave</w:t>
       </w:r>
       <w:r>
-        <w:t xml:space="preserve"> feature that saves tasks to localStorage whenever a new task is added or removed.</w:t>
+        <w:t xml:space="preserve"> feature that saves tasks to </w:t>
+      </w:r>
+      <w:proofErr w:type="spellStart"/>
+      <w:r>
+        <w:t>localStorage</w:t>
+      </w:r>
+      <w:proofErr w:type="spellEnd"/>
+      <w:r>
+        <w:t xml:space="preserve"> whenever a new task is added or removed.</w:t>
       </w:r>
     </w:p>
     <w:p>
@@ -567,6 +660,9 @@
         <w:ind w:left="720"/>
       </w:pPr>
       <w:r>
+        <w:rPr>
+          <w:noProof/>
+        </w:rPr>
         <w:lastRenderedPageBreak/>
         <w:drawing>
           <wp:inline distT="0" distB="0" distL="0" distR="0" wp14:anchorId="33A38DD6" wp14:editId="09CE87CB">
@@ -658,6 +754,9 @@
         <w:ind w:left="720"/>
       </w:pPr>
       <w:r>
+        <w:rPr>
+          <w:noProof/>
+        </w:rPr>
         <w:drawing>
           <wp:inline distT="0" distB="0" distL="0" distR="0" wp14:anchorId="06D59F20" wp14:editId="7E80940E">
             <wp:extent cx="4638228" cy="1870653"/>
@@ -700,6 +799,9 @@
         <w:ind w:left="720"/>
       </w:pPr>
       <w:r>
+        <w:rPr>
+          <w:noProof/>
+        </w:rPr>
         <w:drawing>
           <wp:inline distT="0" distB="0" distL="0" distR="0" wp14:anchorId="799AE746" wp14:editId="4DE6169B">
             <wp:extent cx="5943600" cy="1651000"/>
@@ -756,7 +858,23 @@
           <w:b/>
           <w:bCs/>
         </w:rPr>
-        <w:t>3. useContext: Theme Toggle (Dark Mode)</w:t>
+        <w:t xml:space="preserve">3. </w:t>
+      </w:r>
+      <w:proofErr w:type="spellStart"/>
+      <w:r>
+        <w:rPr>
+          <w:b/>
+          <w:bCs/>
+        </w:rPr>
+        <w:t>useContext</w:t>
+      </w:r>
+      <w:proofErr w:type="spellEnd"/>
+      <w:r>
+        <w:rPr>
+          <w:b/>
+          <w:bCs/>
+        </w:rPr>
+        <w:t>: Theme Toggle (Dark Mode)</w:t>
       </w:r>
     </w:p>
     <w:p>
@@ -792,7 +910,15 @@
         <w:t>dark mode toggle</w:t>
       </w:r>
       <w:r>
-        <w:t xml:space="preserve"> using useContext.</w:t>
+        <w:t xml:space="preserve"> using </w:t>
+      </w:r>
+      <w:proofErr w:type="spellStart"/>
+      <w:r>
+        <w:t>useContext</w:t>
+      </w:r>
+      <w:proofErr w:type="spellEnd"/>
+      <w:r>
+        <w:t>.</w:t>
       </w:r>
     </w:p>
     <w:p>
@@ -860,6 +986,9 @@
         <w:ind w:left="720"/>
       </w:pPr>
       <w:r>
+        <w:rPr>
+          <w:noProof/>
+        </w:rPr>
         <w:drawing>
           <wp:inline distT="0" distB="0" distL="0" distR="0" wp14:anchorId="28BD2CAB" wp14:editId="07C7A587">
             <wp:extent cx="4343400" cy="2641542"/>
@@ -897,6 +1026,9 @@
         </w:drawing>
       </w:r>
       <w:r>
+        <w:rPr>
+          <w:noProof/>
+        </w:rPr>
         <w:drawing>
           <wp:inline distT="0" distB="0" distL="0" distR="0" wp14:anchorId="23C70ED2" wp14:editId="106B0402">
             <wp:extent cx="4366260" cy="2409092"/>
@@ -958,7 +1090,23 @@
           <w:b/>
           <w:bCs/>
         </w:rPr>
-        <w:t>4. useReducer: Complex State Management</w:t>
+        <w:t xml:space="preserve">4. </w:t>
+      </w:r>
+      <w:proofErr w:type="spellStart"/>
+      <w:r>
+        <w:rPr>
+          <w:b/>
+          <w:bCs/>
+        </w:rPr>
+        <w:t>useReducer</w:t>
+      </w:r>
+      <w:proofErr w:type="spellEnd"/>
+      <w:r>
+        <w:rPr>
+          <w:b/>
+          <w:bCs/>
+        </w:rPr>
+        <w:t>: Complex State Management</w:t>
       </w:r>
     </w:p>
     <w:p>
@@ -984,7 +1132,23 @@
         </w:numPr>
       </w:pPr>
       <w:r>
-        <w:t>Replace useState with useReducer to manage tasks.</w:t>
+        <w:t xml:space="preserve">Replace </w:t>
+      </w:r>
+      <w:proofErr w:type="spellStart"/>
+      <w:r>
+        <w:t>useState</w:t>
+      </w:r>
+      <w:proofErr w:type="spellEnd"/>
+      <w:r>
+        <w:t xml:space="preserve"> with </w:t>
+      </w:r>
+      <w:proofErr w:type="spellStart"/>
+      <w:r>
+        <w:t>useReducer</w:t>
+      </w:r>
+      <w:proofErr w:type="spellEnd"/>
+      <w:r>
+        <w:t xml:space="preserve"> to manage tasks.</w:t>
       </w:r>
     </w:p>
     <w:p>
@@ -1052,6 +1216,9 @@
         <w:ind w:left="720"/>
       </w:pPr>
       <w:r>
+        <w:rPr>
+          <w:noProof/>
+        </w:rPr>
         <w:drawing>
           <wp:inline distT="0" distB="0" distL="0" distR="0" wp14:anchorId="0CF16C27" wp14:editId="18CB5111">
             <wp:extent cx="5943600" cy="1343660"/>
@@ -1094,6 +1261,9 @@
         <w:ind w:left="720"/>
       </w:pPr>
       <w:r>
+        <w:rPr>
+          <w:noProof/>
+        </w:rPr>
         <w:drawing>
           <wp:inline distT="0" distB="0" distL="0" distR="0" wp14:anchorId="124F7A2A" wp14:editId="42E0DA4E">
             <wp:extent cx="5943600" cy="1724025"/>
@@ -1136,6 +1306,9 @@
         <w:ind w:left="720"/>
       </w:pPr>
       <w:r>
+        <w:rPr>
+          <w:noProof/>
+        </w:rPr>
         <w:drawing>
           <wp:inline distT="0" distB="0" distL="0" distR="0" wp14:anchorId="5AA03C3C" wp14:editId="66A6F701">
             <wp:extent cx="4509135" cy="2244436"/>
@@ -1192,7 +1365,23 @@
           <w:b/>
           <w:bCs/>
         </w:rPr>
-        <w:t>5. useRef: Managing References and Performance Optimization</w:t>
+        <w:t xml:space="preserve">5. </w:t>
+      </w:r>
+      <w:proofErr w:type="spellStart"/>
+      <w:r>
+        <w:rPr>
+          <w:b/>
+          <w:bCs/>
+        </w:rPr>
+        <w:t>useRef</w:t>
+      </w:r>
+      <w:proofErr w:type="spellEnd"/>
+      <w:r>
+        <w:rPr>
+          <w:b/>
+          <w:bCs/>
+        </w:rPr>
+        <w:t>: Managing References and Performance Optimization</w:t>
       </w:r>
     </w:p>
     <w:p>
@@ -1219,7 +1408,15 @@
       </w:pPr>
       <w:r>
         <w:lastRenderedPageBreak/>
-        <w:t>Use useRef to store a reference to the task input field.</w:t>
+        <w:t xml:space="preserve">Use </w:t>
+      </w:r>
+      <w:proofErr w:type="spellStart"/>
+      <w:r>
+        <w:t>useRef</w:t>
+      </w:r>
+      <w:proofErr w:type="spellEnd"/>
+      <w:r>
+        <w:t xml:space="preserve"> to store a reference to the task input field.</w:t>
       </w:r>
     </w:p>
     <w:p>
@@ -1289,6 +1486,9 @@
         <w:t>w</w:t>
       </w:r>
       <w:r>
+        <w:rPr>
+          <w:noProof/>
+        </w:rPr>
         <w:drawing>
           <wp:inline distT="0" distB="0" distL="0" distR="0" wp14:anchorId="64AC6BCE" wp14:editId="6A9825F1">
             <wp:extent cx="5943600" cy="1226185"/>
@@ -1345,7 +1545,23 @@
           <w:b/>
           <w:bCs/>
         </w:rPr>
-        <w:t>6. useMemo: Performance Optimization</w:t>
+        <w:t xml:space="preserve">6. </w:t>
+      </w:r>
+      <w:proofErr w:type="spellStart"/>
+      <w:r>
+        <w:rPr>
+          <w:b/>
+          <w:bCs/>
+        </w:rPr>
+        <w:t>useMemo</w:t>
+      </w:r>
+      <w:proofErr w:type="spellEnd"/>
+      <w:r>
+        <w:rPr>
+          <w:b/>
+          <w:bCs/>
+        </w:rPr>
+        <w:t>: Performance Optimization</w:t>
       </w:r>
     </w:p>
     <w:p>
@@ -1371,7 +1587,15 @@
         </w:numPr>
       </w:pPr>
       <w:r>
-        <w:t>Optimize task filtering performance using useMemo.</w:t>
+        <w:t xml:space="preserve">Optimize task filtering performance using </w:t>
+      </w:r>
+      <w:proofErr w:type="spellStart"/>
+      <w:r>
+        <w:t>useMemo</w:t>
+      </w:r>
+      <w:proofErr w:type="spellEnd"/>
+      <w:r>
+        <w:t>.</w:t>
       </w:r>
     </w:p>
     <w:p>
@@ -1454,6 +1678,9 @@
         <w:ind w:left="720"/>
       </w:pPr>
       <w:r>
+        <w:rPr>
+          <w:noProof/>
+        </w:rPr>
         <w:lastRenderedPageBreak/>
         <w:drawing>
           <wp:inline distT="0" distB="0" distL="0" distR="0" wp14:anchorId="63CBB763" wp14:editId="0182F917">
@@ -1513,6 +1740,9 @@
         <w:ind w:left="720"/>
       </w:pPr>
       <w:r>
+        <w:rPr>
+          <w:noProof/>
+        </w:rPr>
         <w:drawing>
           <wp:inline distT="0" distB="0" distL="0" distR="0" wp14:anchorId="378462A0" wp14:editId="5AC09876">
             <wp:extent cx="4094018" cy="3163241"/>
@@ -1571,6 +1801,9 @@
         <w:ind w:left="720"/>
       </w:pPr>
       <w:r>
+        <w:rPr>
+          <w:noProof/>
+        </w:rPr>
         <w:lastRenderedPageBreak/>
         <w:drawing>
           <wp:inline distT="0" distB="0" distL="0" distR="0" wp14:anchorId="5970E645" wp14:editId="1FC8F465">
@@ -1614,6 +1847,9 @@
         <w:ind w:left="720"/>
       </w:pPr>
       <w:r>
+        <w:rPr>
+          <w:noProof/>
+        </w:rPr>
         <w:drawing>
           <wp:inline distT="0" distB="0" distL="0" distR="0" wp14:anchorId="18973B3E" wp14:editId="6A8AE61B">
             <wp:extent cx="5943600" cy="1471930"/>
@@ -1675,7 +1911,39 @@
           <w:b/>
           <w:bCs/>
         </w:rPr>
-        <w:t>7. useCallback: Memoizing Functions</w:t>
+        <w:t xml:space="preserve">7. </w:t>
+      </w:r>
+      <w:proofErr w:type="spellStart"/>
+      <w:r>
+        <w:rPr>
+          <w:b/>
+          <w:bCs/>
+        </w:rPr>
+        <w:t>useCallback</w:t>
+      </w:r>
+      <w:proofErr w:type="spellEnd"/>
+      <w:r>
+        <w:rPr>
+          <w:b/>
+          <w:bCs/>
+        </w:rPr>
+        <w:t xml:space="preserve">: </w:t>
+      </w:r>
+      <w:proofErr w:type="spellStart"/>
+      <w:r>
+        <w:rPr>
+          <w:b/>
+          <w:bCs/>
+        </w:rPr>
+        <w:t>Memoizing</w:t>
+      </w:r>
+      <w:proofErr w:type="spellEnd"/>
+      <w:r>
+        <w:rPr>
+          <w:b/>
+          <w:bCs/>
+        </w:rPr>
+        <w:t xml:space="preserve"> Functions</w:t>
       </w:r>
     </w:p>
     <w:p>
@@ -1701,7 +1969,23 @@
         </w:numPr>
       </w:pPr>
       <w:r>
-        <w:t>Use useCallback to optimize the onClick event handlers for updating and deleting tasks.</w:t>
+        <w:t xml:space="preserve">Use </w:t>
+      </w:r>
+      <w:proofErr w:type="spellStart"/>
+      <w:r>
+        <w:t>useCallback</w:t>
+      </w:r>
+      <w:proofErr w:type="spellEnd"/>
+      <w:r>
+        <w:t xml:space="preserve"> to optimize the </w:t>
+      </w:r>
+      <w:proofErr w:type="spellStart"/>
+      <w:r>
+        <w:t>onClick</w:t>
+      </w:r>
+      <w:proofErr w:type="spellEnd"/>
+      <w:r>
+        <w:t xml:space="preserve"> event handlers for updating and deleting tasks.</w:t>
       </w:r>
     </w:p>
     <w:p>
@@ -1768,6 +2052,9 @@
         <w:ind w:left="720"/>
       </w:pPr>
       <w:r>
+        <w:rPr>
+          <w:noProof/>
+        </w:rPr>
         <w:lastRenderedPageBreak/>
         <w:drawing>
           <wp:inline distT="0" distB="0" distL="0" distR="0" wp14:anchorId="32CF425F" wp14:editId="36F6CC19">
@@ -1841,7 +2128,15 @@
         </w:numPr>
       </w:pPr>
       <w:r>
-        <w:t>Implement all major React Hooks in a practical project.</w:t>
+        <w:t xml:space="preserve">Implement all </w:t>
+      </w:r>
+      <w:proofErr w:type="gramStart"/>
+      <w:r>
+        <w:t>major</w:t>
+      </w:r>
+      <w:proofErr w:type="gramEnd"/>
+      <w:r>
+        <w:t xml:space="preserve"> React Hooks in a practical project.</w:t>
       </w:r>
     </w:p>
     <w:p>
@@ -1852,7 +2147,23 @@
         </w:numPr>
       </w:pPr>
       <w:r>
-        <w:t>Understand the difference between useState and useReducer.</w:t>
+        <w:t xml:space="preserve">Understand the difference between </w:t>
+      </w:r>
+      <w:proofErr w:type="spellStart"/>
+      <w:r>
+        <w:t>useState</w:t>
+      </w:r>
+      <w:proofErr w:type="spellEnd"/>
+      <w:r>
+        <w:t xml:space="preserve"> and </w:t>
+      </w:r>
+      <w:proofErr w:type="spellStart"/>
+      <w:r>
+        <w:t>useReducer</w:t>
+      </w:r>
+      <w:proofErr w:type="spellEnd"/>
+      <w:r>
+        <w:t>.</w:t>
       </w:r>
     </w:p>
     <w:p>
@@ -1863,7 +2174,23 @@
         </w:numPr>
       </w:pPr>
       <w:r>
-        <w:t>Optimize component performance using useMemo and useCallback.</w:t>
+        <w:t xml:space="preserve">Optimize component performance using </w:t>
+      </w:r>
+      <w:proofErr w:type="spellStart"/>
+      <w:r>
+        <w:t>useMemo</w:t>
+      </w:r>
+      <w:proofErr w:type="spellEnd"/>
+      <w:r>
+        <w:t xml:space="preserve"> and </w:t>
+      </w:r>
+      <w:proofErr w:type="spellStart"/>
+      <w:r>
+        <w:t>useCallback</w:t>
+      </w:r>
+      <w:proofErr w:type="spellEnd"/>
+      <w:r>
+        <w:t>.</w:t>
       </w:r>
     </w:p>
     <w:p>
@@ -1874,7 +2201,15 @@
         </w:numPr>
       </w:pPr>
       <w:r>
-        <w:t>Manage global state using useContext.</w:t>
+        <w:t xml:space="preserve">Manage global state using </w:t>
+      </w:r>
+      <w:proofErr w:type="spellStart"/>
+      <w:r>
+        <w:t>useContext</w:t>
+      </w:r>
+      <w:proofErr w:type="spellEnd"/>
+      <w:r>
+        <w:t>.</w:t>
       </w:r>
     </w:p>
     <w:p>
@@ -1885,7 +2220,15 @@
         </w:numPr>
       </w:pPr>
       <w:r>
-        <w:t>Work with side effects using useEffect.</w:t>
+        <w:t xml:space="preserve">Work with side effects using </w:t>
+      </w:r>
+      <w:proofErr w:type="spellStart"/>
+      <w:r>
+        <w:t>useEffect</w:t>
+      </w:r>
+      <w:proofErr w:type="spellEnd"/>
+      <w:r>
+        <w:t>.</w:t>
       </w:r>
     </w:p>
     <w:p>
@@ -1925,7 +2268,15 @@
         <w:t>Drag-and-Drop Feature</w:t>
       </w:r>
       <w:r>
-        <w:t>: Implement task reordering using React DnD.</w:t>
+        <w:t xml:space="preserve">: Implement task reordering using React </w:t>
+      </w:r>
+      <w:proofErr w:type="spellStart"/>
+      <w:r>
+        <w:t>DnD</w:t>
+      </w:r>
+      <w:proofErr w:type="spellEnd"/>
+      <w:r>
+        <w:t>.</w:t>
       </w:r>
     </w:p>
     <w:p>
@@ -2017,27 +2368,25 @@
     </w:p>
     <w:p>
       <w:pPr>
-        <w:numPr>
-          <w:ilvl w:val="0"/>
-          <w:numId w:val="20"/>
-        </w:numPr>
-      </w:pPr>
-      <w:r>
-        <w:t>Include a short README explaining your implementation.</w:t>
-      </w:r>
-    </w:p>
-    <w:p>
-      <w:pPr>
-        <w:numPr>
-          <w:ilvl w:val="0"/>
-          <w:numId w:val="20"/>
-        </w:numPr>
-      </w:pPr>
-      <w:r>
-        <w:t>Deploy the project on Vercel or Netlify and share the live link.</w:t>
-      </w:r>
-    </w:p>
-    <w:p/>
+        <w:ind w:left="720"/>
+      </w:pPr>
+      <w:proofErr w:type="spellStart"/>
+      <w:r>
+        <w:t>Github</w:t>
+      </w:r>
+      <w:proofErr w:type="spellEnd"/>
+      <w:r>
+        <w:t xml:space="preserve"> link: </w:t>
+      </w:r>
+      <w:hyperlink r:id="rId20" w:history="1">
+        <w:r>
+          <w:rPr>
+            <w:rStyle w:val="Hyperlink"/>
+          </w:rPr>
+          <w:t>https://github.com/Lilamoth/Emergingweb_Assign3.git</w:t>
+        </w:r>
+      </w:hyperlink>
+    </w:p>
     <w:sectPr>
       <w:pgSz w:w="12240" w:h="15840"/>
       <w:pgMar w:top="1440" w:right="1440" w:bottom="1440" w:left="1440" w:header="708" w:footer="708" w:gutter="0"/>
@@ -5722,6 +6071,29 @@
       <w:spacing w:val="5"/>
     </w:rPr>
   </w:style>
+  <w:style w:type="character" w:styleId="Hyperlink">
+    <w:name w:val="Hyperlink"/>
+    <w:basedOn w:val="DefaultParagraphFont"/>
+    <w:uiPriority w:val="99"/>
+    <w:unhideWhenUsed/>
+    <w:rsid w:val="0057361A"/>
+    <w:rPr>
+      <w:color w:val="467886" w:themeColor="hyperlink"/>
+      <w:u w:val="single"/>
+    </w:rPr>
+  </w:style>
+  <w:style w:type="character" w:styleId="UnresolvedMention">
+    <w:name w:val="Unresolved Mention"/>
+    <w:basedOn w:val="DefaultParagraphFont"/>
+    <w:uiPriority w:val="99"/>
+    <w:semiHidden/>
+    <w:unhideWhenUsed/>
+    <w:rsid w:val="0057361A"/>
+    <w:rPr>
+      <w:color w:val="605E5C"/>
+      <w:shd w:val="clear" w:color="auto" w:fill="E1DFDD"/>
+    </w:rPr>
+  </w:style>
 </w:styles>
 </file>
 

</xml_diff>